<commit_message>
Use walking to query for comment inside table
</commit_message>
<xml_diff>
--- a/project9/Comment/testing document.docx
+++ b/project9/Comment/testing document.docx
@@ -9,6 +9,8 @@
         <w:rPr>
           <w:rFonts w:ascii="Open Sans;Arial;sans-serif" w:hAnsi="Open Sans;Arial;sans-serif"/>
           <w:b w:val="false"/>
+          <w:b w:val="false"/>
+          <w:i w:val="false"/>
           <w:i w:val="false"/>
           <w:caps w:val="false"/>
           <w:smallCaps w:val="false"/>
@@ -52,13 +54,14 @@
       <w:pPr>
         <w:pStyle w:val="TextBody"/>
         <w:widowControl/>
-        <w:pBdr/>
         <w:spacing w:before="0" w:after="225"/>
         <w:ind w:left="0" w:right="0" w:hanging="0"/>
         <w:jc w:val="both"/>
         <w:rPr>
           <w:rFonts w:ascii="Open Sans;Arial;sans-serif" w:hAnsi="Open Sans;Arial;sans-serif"/>
           <w:b w:val="false"/>
+          <w:b w:val="false"/>
+          <w:i w:val="false"/>
           <w:i w:val="false"/>
           <w:caps w:val="false"/>
           <w:smallCaps w:val="false"/>
@@ -128,13 +131,14 @@
       <w:pPr>
         <w:pStyle w:val="TextBody"/>
         <w:widowControl/>
-        <w:pBdr/>
         <w:spacing w:before="0" w:after="225"/>
         <w:ind w:left="0" w:right="0" w:hanging="0"/>
         <w:jc w:val="both"/>
         <w:rPr>
           <w:rFonts w:ascii="Open Sans;Arial;sans-serif" w:hAnsi="Open Sans;Arial;sans-serif"/>
           <w:b w:val="false"/>
+          <w:b w:val="false"/>
+          <w:i w:val="false"/>
           <w:i w:val="false"/>
           <w:caps w:val="false"/>
           <w:smallCaps w:val="false"/>
@@ -154,20 +158,249 @@
           <w:spacing w:val="0"/>
           <w:sz w:val="21"/>
         </w:rPr>
-        <w:t>Nam nec nisl nibh. Sed tempus metus vestibulum dui accumsan dictum. Vivamus fermentum purus eget lacus convallis lacinia. Proin tincidunt eros elit, nec lobortis odio vulputate eu. Curabitur bibendum nunc elit, et scelerisque tellus venenatis laoreet. Nunc nisi erat, venenatis in ante ac, scelerisque efficitur sem. Phasellus luctus fermentum velit, vel semper quam tempus non. Donec consectetur ex eget leo dignissim, quis mattis eros condimentum. Proin nisl orci, dignissim vel ultrices quis, eleifend eu ligula. Sed vel bibendum arcu, eu tristique lacus. Vestibulum facilisis ultricies turpis, nec convallis erat sagittis eu. Mauris semper venenatis enim, tincidunt mollis justo mattis eget. Mauris sit amet porttitor ipsum. Donec dignissim porta nibh, in eleifend lorem maximus ultrices.</w:t>
+      </w:r>
+    </w:p>
+    <w:tbl>
+      <w:tblPr>
+        <w:tblW w:w="9360" w:type="dxa"/>
+        <w:jc w:val="left"/>
+        <w:tblInd w:w="0" w:type="dxa"/>
+        <w:tblCellMar>
+          <w:top w:w="0" w:type="dxa"/>
+          <w:left w:w="0" w:type="dxa"/>
+          <w:bottom w:w="0" w:type="dxa"/>
+          <w:right w:w="0" w:type="dxa"/>
+        </w:tblCellMar>
+      </w:tblPr>
+      <w:tblGrid>
+        <w:gridCol w:w="3120"/>
+        <w:gridCol w:w="3120"/>
+        <w:gridCol w:w="3120"/>
+      </w:tblGrid>
+      <w:tr>
+        <w:trPr/>
+        <w:tc>
+          <w:tcPr>
+            <w:tcW w:w="3120" w:type="dxa"/>
+            <w:tcBorders/>
+          </w:tcPr>
+          <w:p>
+            <w:pPr>
+              <w:pStyle w:val="TableContents"/>
+              <w:spacing w:before="0" w:after="200"/>
+              <w:rPr/>
+            </w:pPr>
+            <w:r>
+              <w:rPr/>
+              <w:t>Row 0 Column 0</w:t>
+            </w:r>
+          </w:p>
+        </w:tc>
+        <w:tc>
+          <w:tcPr>
+            <w:tcW w:w="3120" w:type="dxa"/>
+            <w:tcBorders/>
+          </w:tcPr>
+          <w:p>
+            <w:pPr>
+              <w:pStyle w:val="TableContents"/>
+              <w:spacing w:before="0" w:after="200"/>
+              <w:rPr/>
+            </w:pPr>
+            <w:r>
+              <w:rPr/>
+              <w:t>Row 0 Column 1</w:t>
+            </w:r>
+          </w:p>
+        </w:tc>
+        <w:tc>
+          <w:tcPr>
+            <w:tcW w:w="3120" w:type="dxa"/>
+            <w:tcBorders/>
+          </w:tcPr>
+          <w:p>
+            <w:pPr>
+              <w:pStyle w:val="TableContents"/>
+              <w:spacing w:before="0" w:after="200"/>
+              <w:rPr/>
+            </w:pPr>
+            <w:r>
+              <w:rPr/>
+              <w:t>Row 0 Column 2</w:t>
+            </w:r>
+          </w:p>
+        </w:tc>
+      </w:tr>
+      <w:tr>
+        <w:trPr/>
+        <w:tc>
+          <w:tcPr>
+            <w:tcW w:w="3120" w:type="dxa"/>
+            <w:tcBorders/>
+          </w:tcPr>
+          <w:p>
+            <w:pPr>
+              <w:pStyle w:val="TableContents"/>
+              <w:spacing w:before="0" w:after="200"/>
+              <w:rPr/>
+            </w:pPr>
+            <w:r>
+              <w:rPr/>
+              <w:t>Row 1 Column 0</w:t>
+            </w:r>
+          </w:p>
+        </w:tc>
+        <w:tc>
+          <w:tcPr>
+            <w:tcW w:w="3120" w:type="dxa"/>
+            <w:tcBorders/>
+          </w:tcPr>
+          <w:p>
+            <w:pPr>
+              <w:pStyle w:val="TableContents"/>
+              <w:spacing w:before="0" w:after="200"/>
+              <w:rPr/>
+            </w:pPr>
+            <w:r>
+              <w:rPr/>
+              <w:t xml:space="preserve">Row 1 Column 1 </w:t>
+            </w:r>
+            <w:commentRangeStart w:id="2"/>
+            <w:r>
+              <w:rPr/>
+              <w:t>Comment is here</w:t>
+            </w:r>
+            <w:r>
+              <w:rPr/>
+            </w:r>
+            <w:commentRangeEnd w:id="2"/>
+            <w:r>
+              <w:commentReference w:id="2"/>
+            </w:r>
+            <w:r>
+              <w:rPr/>
+              <w:t xml:space="preserve"> end</w:t>
+            </w:r>
+          </w:p>
+        </w:tc>
+        <w:tc>
+          <w:tcPr>
+            <w:tcW w:w="3120" w:type="dxa"/>
+            <w:tcBorders/>
+          </w:tcPr>
+          <w:p>
+            <w:pPr>
+              <w:pStyle w:val="TableContents"/>
+              <w:spacing w:before="0" w:after="200"/>
+              <w:rPr/>
+            </w:pPr>
+            <w:r>
+              <w:rPr/>
+              <w:t>Row 1 Column 2</w:t>
+            </w:r>
+          </w:p>
+        </w:tc>
+      </w:tr>
+      <w:tr>
+        <w:trPr/>
+        <w:tc>
+          <w:tcPr>
+            <w:tcW w:w="3120" w:type="dxa"/>
+            <w:tcBorders/>
+          </w:tcPr>
+          <w:p>
+            <w:pPr>
+              <w:pStyle w:val="TableContents"/>
+              <w:spacing w:before="0" w:after="200"/>
+              <w:rPr/>
+            </w:pPr>
+            <w:r>
+              <w:rPr/>
+              <w:t>Row 2 Column 0</w:t>
+            </w:r>
+          </w:p>
+        </w:tc>
+        <w:tc>
+          <w:tcPr>
+            <w:tcW w:w="3120" w:type="dxa"/>
+            <w:tcBorders/>
+          </w:tcPr>
+          <w:p>
+            <w:pPr>
+              <w:pStyle w:val="TableContents"/>
+              <w:spacing w:before="0" w:after="200"/>
+              <w:rPr/>
+            </w:pPr>
+            <w:r>
+              <w:rPr/>
+              <w:t>Row 2 Column 1</w:t>
+            </w:r>
+          </w:p>
+        </w:tc>
+        <w:tc>
+          <w:tcPr>
+            <w:tcW w:w="3120" w:type="dxa"/>
+            <w:tcBorders/>
+          </w:tcPr>
+          <w:p>
+            <w:pPr>
+              <w:pStyle w:val="TableContents"/>
+              <w:spacing w:before="0" w:after="200"/>
+              <w:rPr/>
+            </w:pPr>
+            <w:r>
+              <w:rPr/>
+              <w:t>Row 2 Column 2</w:t>
+            </w:r>
+          </w:p>
+        </w:tc>
+      </w:tr>
+    </w:tbl>
+    <w:p>
+      <w:pPr>
+        <w:pStyle w:val="TextBody"/>
+        <w:widowControl/>
+        <w:spacing w:before="0" w:after="225"/>
+        <w:ind w:left="0" w:right="0" w:hanging="0"/>
+        <w:jc w:val="both"/>
+        <w:rPr>
+          <w:rFonts w:ascii="Open Sans;Arial;sans-serif" w:hAnsi="Open Sans;Arial;sans-serif"/>
+          <w:b w:val="false"/>
+          <w:b w:val="false"/>
+          <w:i w:val="false"/>
+          <w:i w:val="false"/>
+          <w:caps w:val="false"/>
+          <w:smallCaps w:val="false"/>
+          <w:color w:val="000000"/>
+          <w:spacing w:val="0"/>
+          <w:sz w:val="21"/>
+        </w:rPr>
+      </w:pPr>
+      <w:r>
+        <w:rPr>
+          <w:rFonts w:ascii="Open Sans;Arial;sans-serif" w:hAnsi="Open Sans;Arial;sans-serif"/>
+          <w:b w:val="false"/>
+          <w:i w:val="false"/>
+          <w:caps w:val="false"/>
+          <w:smallCaps w:val="false"/>
+          <w:color w:val="000000"/>
+          <w:spacing w:val="0"/>
+          <w:sz w:val="21"/>
+        </w:rPr>
       </w:r>
     </w:p>
     <w:p>
       <w:pPr>
         <w:pStyle w:val="TextBody"/>
         <w:widowControl/>
-        <w:pBdr/>
         <w:spacing w:before="0" w:after="225"/>
         <w:ind w:left="0" w:right="0" w:hanging="0"/>
         <w:jc w:val="both"/>
         <w:rPr>
           <w:rFonts w:ascii="Open Sans;Arial;sans-serif" w:hAnsi="Open Sans;Arial;sans-serif"/>
           <w:b w:val="false"/>
+          <w:b w:val="false"/>
+          <w:i w:val="false"/>
           <w:i w:val="false"/>
           <w:caps w:val="false"/>
           <w:smallCaps w:val="false"/>
@@ -187,22 +420,21 @@
           <w:spacing w:val="0"/>
           <w:sz w:val="21"/>
         </w:rPr>
-      </w:r>
-      <w:r>
-        <w:br w:type="page"/>
+        <w:t>Nam nec nisl nibh. Sed tempus metus vestibulum dui accumsan dictum. Vivamus fermentum purus eget lacus convallis lacinia. Proin tincidunt eros elit, nec lobortis odio vulputate eu. Curabitur bibendum nunc elit, et scelerisque tellus venenatis laoreet. Nunc nisi erat, venenatis in ante ac, scelerisque efficitur sem. Phasellus luctus fermentum velit, vel semper quam tempus non. Donec consectetur ex eget leo dignissim, quis mattis eros condimentum. Proin nisl orci, dignissim vel ultrices quis, eleifend eu ligula. Sed vel bibendum arcu, eu tristique lacus. Vestibulum facilisis ultricies turpis, nec convallis erat sagittis eu. Mauris semper venenatis enim, tincidunt mollis justo mattis eget. Mauris sit amet porttitor ipsum. Donec dignissim porta nibh, in eleifend lorem maximus ultrices.</w:t>
       </w:r>
     </w:p>
     <w:p>
       <w:pPr>
         <w:pStyle w:val="TextBody"/>
         <w:widowControl/>
-        <w:pBdr/>
         <w:spacing w:before="0" w:after="225"/>
         <w:ind w:left="0" w:right="0" w:hanging="0"/>
         <w:jc w:val="both"/>
         <w:rPr>
           <w:rFonts w:ascii="Open Sans;Arial;sans-serif" w:hAnsi="Open Sans;Arial;sans-serif"/>
           <w:b w:val="false"/>
+          <w:b w:val="false"/>
+          <w:i w:val="false"/>
           <w:i w:val="false"/>
           <w:caps w:val="false"/>
           <w:smallCaps w:val="false"/>
@@ -222,63 +454,100 @@
           <w:spacing w:val="0"/>
           <w:sz w:val="21"/>
         </w:rPr>
-        <w:t xml:space="preserve">Vivamus nec velit laoreet nulla efficitur elementum vel nec ex. Morbi suscipit ultrices accumsan. Vestibulum nisi massa, elementum nec enim lobortis, dapibus feugiat purus. In rutrum velit ac augue posuere, </w:t>
-      </w:r>
-      <w:commentRangeStart w:id="2"/>
-      <w:r>
-        <w:rPr>
-          <w:rFonts w:ascii="Open Sans;Arial;sans-serif" w:hAnsi="Open Sans;Arial;sans-serif"/>
-          <w:b w:val="false"/>
-          <w:i w:val="false"/>
-          <w:caps w:val="false"/>
-          <w:smallCaps w:val="false"/>
-          <w:color w:val="000000"/>
-          <w:spacing w:val="0"/>
-          <w:sz w:val="21"/>
-        </w:rPr>
-        <w:t xml:space="preserve">nec viverra elit suscipit. Nam ut mi ut ante venenatis facilisis. Phasellus lobortis vestibulum odio, nec lobortis quam vestibulum porta. Vivamus tincidunt ut velit id sodales. Duis vitae mi ut augue aliquam facilisis at vel ex. Donec aliquam venenatis suscipit. </w:t>
-      </w:r>
-      <w:r>
-        <w:rPr>
-          <w:rFonts w:ascii="Open Sans;Arial;sans-serif" w:hAnsi="Open Sans;Arial;sans-serif"/>
-          <w:b w:val="false"/>
-          <w:i w:val="false"/>
-          <w:caps w:val="false"/>
-          <w:smallCaps w:val="false"/>
-          <w:color w:val="000000"/>
-          <w:spacing w:val="0"/>
-          <w:sz w:val="21"/>
-        </w:rPr>
-      </w:r>
-      <w:commentRangeEnd w:id="2"/>
-      <w:r>
-        <w:commentReference w:id="2"/>
-      </w:r>
-      <w:r>
-        <w:rPr>
-          <w:rFonts w:ascii="Open Sans;Arial;sans-serif" w:hAnsi="Open Sans;Arial;sans-serif"/>
-          <w:b w:val="false"/>
-          <w:i w:val="false"/>
-          <w:caps w:val="false"/>
-          <w:smallCaps w:val="false"/>
-          <w:color w:val="000000"/>
-          <w:spacing w:val="0"/>
-          <w:sz w:val="21"/>
-        </w:rPr>
-        <w:t>Aliquam erat volutpat. Donec sollicitudin viverra imperdiet. Aenean finibus dui a pharetra rhoncus. Integer tristique facilisis ligula nec tincidunt. Ut viverra ultricies bibendum.</w:t>
+      </w:r>
+      <w:r>
+        <w:br w:type="page"/>
       </w:r>
     </w:p>
     <w:p>
       <w:pPr>
         <w:pStyle w:val="TextBody"/>
         <w:widowControl/>
-        <w:pBdr/>
         <w:spacing w:before="0" w:after="225"/>
         <w:ind w:left="0" w:right="0" w:hanging="0"/>
         <w:jc w:val="both"/>
         <w:rPr>
           <w:rFonts w:ascii="Open Sans;Arial;sans-serif" w:hAnsi="Open Sans;Arial;sans-serif"/>
           <w:b w:val="false"/>
+          <w:b w:val="false"/>
+          <w:i w:val="false"/>
+          <w:i w:val="false"/>
+          <w:caps w:val="false"/>
+          <w:smallCaps w:val="false"/>
+          <w:color w:val="000000"/>
+          <w:spacing w:val="0"/>
+          <w:sz w:val="21"/>
+        </w:rPr>
+      </w:pPr>
+      <w:r>
+        <w:rPr>
+          <w:rFonts w:ascii="Open Sans;Arial;sans-serif" w:hAnsi="Open Sans;Arial;sans-serif"/>
+          <w:b w:val="false"/>
+          <w:i w:val="false"/>
+          <w:caps w:val="false"/>
+          <w:smallCaps w:val="false"/>
+          <w:color w:val="000000"/>
+          <w:spacing w:val="0"/>
+          <w:sz w:val="21"/>
+        </w:rPr>
+        <w:t xml:space="preserve">Vivamus nec velit laoreet nulla efficitur elementum vel nec ex. Morbi suscipit ultrices accumsan. Vestibulum nisi massa, elementum nec enim lobortis, dapibus feugiat purus. In rutrum velit ac augue posuere, </w:t>
+      </w:r>
+      <w:commentRangeStart w:id="3"/>
+      <w:r>
+        <w:rPr>
+          <w:rFonts w:ascii="Open Sans;Arial;sans-serif" w:hAnsi="Open Sans;Arial;sans-serif"/>
+          <w:b w:val="false"/>
+          <w:i w:val="false"/>
+          <w:caps w:val="false"/>
+          <w:smallCaps w:val="false"/>
+          <w:color w:val="000000"/>
+          <w:spacing w:val="0"/>
+          <w:sz w:val="21"/>
+        </w:rPr>
+        <w:t xml:space="preserve">nec viverra elit suscipit. Nam ut mi ut ante venenatis facilisis. Phasellus lobortis vestibulum odio, nec lobortis quam vestibulum porta. Vivamus tincidunt ut velit id sodales. Duis vitae mi ut augue aliquam facilisis at vel ex. Donec aliquam venenatis suscipit. </w:t>
+      </w:r>
+      <w:r>
+        <w:rPr>
+          <w:rFonts w:ascii="Open Sans;Arial;sans-serif" w:hAnsi="Open Sans;Arial;sans-serif"/>
+          <w:b w:val="false"/>
+          <w:i w:val="false"/>
+          <w:caps w:val="false"/>
+          <w:smallCaps w:val="false"/>
+          <w:color w:val="000000"/>
+          <w:spacing w:val="0"/>
+          <w:sz w:val="21"/>
+        </w:rPr>
+      </w:r>
+      <w:commentRangeEnd w:id="3"/>
+      <w:r>
+        <w:commentReference w:id="3"/>
+      </w:r>
+      <w:r>
+        <w:rPr>
+          <w:rFonts w:ascii="Open Sans;Arial;sans-serif" w:hAnsi="Open Sans;Arial;sans-serif"/>
+          <w:b w:val="false"/>
+          <w:i w:val="false"/>
+          <w:caps w:val="false"/>
+          <w:smallCaps w:val="false"/>
+          <w:color w:val="000000"/>
+          <w:spacing w:val="0"/>
+          <w:sz w:val="21"/>
+        </w:rPr>
+        <w:t>Aliquam erat volutpat. Donec sollicitudin viverra imperdiet. Aenean finibus dui a pharetra rhoncus. Integer tristique facilisis ligula nec tincidunt. Ut viverra ultricies bibendum.</w:t>
+      </w:r>
+    </w:p>
+    <w:p>
+      <w:pPr>
+        <w:pStyle w:val="TextBody"/>
+        <w:widowControl/>
+        <w:spacing w:before="0" w:after="225"/>
+        <w:ind w:left="0" w:right="0" w:hanging="0"/>
+        <w:jc w:val="both"/>
+        <w:rPr>
+          <w:rFonts w:ascii="Open Sans;Arial;sans-serif" w:hAnsi="Open Sans;Arial;sans-serif"/>
+          <w:b w:val="false"/>
+          <w:b w:val="false"/>
+          <w:i w:val="false"/>
           <w:i w:val="false"/>
           <w:caps w:val="false"/>
           <w:smallCaps w:val="false"/>
@@ -330,7 +599,7 @@
     <w:p>
       <w:r>
         <w:rPr>
-          <w:rFonts w:eastAsia="Cambria" w:cstheme="minorBidi" w:eastAsiaTheme="minorHAnsi" w:cs="" w:ascii="Cambria" w:hAnsi="Cambria"/>
+          <w:rFonts w:cs="" w:ascii="Cambria" w:hAnsi="Cambria" w:eastAsia="Cambria"/>
           <w:b w:val="false"/>
           <w:bCs w:val="false"/>
           <w:i w:val="false"/>
@@ -349,11 +618,12 @@
           <w:kern w:val="0"/>
           <w:position w:val="0"/>
           <w:sz w:val="20"/>
+          <w:sz w:val="20"/>
           <w:szCs w:val="24"/>
           <w:u w:val="none"/>
           <w:vertAlign w:val="baseline"/>
           <w:em w:val="none"/>
-          <w:lang w:bidi="ar-SA" w:eastAsia="en-US" w:val="en-US"/>
+          <w:lang w:val="en-US" w:bidi="ar-SA" w:eastAsia="en-US"/>
         </w:rPr>
         <w:t>Comment #1 in the first paragraph</w:t>
       </w:r>
@@ -363,7 +633,7 @@
     <w:p>
       <w:r>
         <w:rPr>
-          <w:rFonts w:eastAsia="Cambria" w:cstheme="minorBidi" w:eastAsiaTheme="minorHAnsi" w:cs="" w:ascii="Cambria" w:hAnsi="Cambria"/>
+          <w:rFonts w:cs="" w:ascii="Cambria" w:hAnsi="Cambria" w:eastAsia="Cambria"/>
           <w:b w:val="false"/>
           <w:bCs w:val="false"/>
           <w:i w:val="false"/>
@@ -382,21 +652,22 @@
           <w:kern w:val="0"/>
           <w:position w:val="0"/>
           <w:sz w:val="20"/>
+          <w:sz w:val="20"/>
           <w:szCs w:val="24"/>
           <w:u w:val="none"/>
           <w:vertAlign w:val="baseline"/>
           <w:em w:val="none"/>
-          <w:lang w:bidi="ar-SA" w:eastAsia="en-US" w:val="en-US"/>
+          <w:lang w:val="en-US" w:bidi="ar-SA" w:eastAsia="en-US"/>
         </w:rPr>
         <w:t>Comment #2 in the second sentence of second paragraph</w:t>
       </w:r>
     </w:p>
   </w:comment>
-  <w:comment w:id="2" w:author="Unknown Author" w:date="2020-10-26T00:29:16Z" w:initials="">
+  <w:comment w:id="2" w:author="Unknown Author" w:date="2020-10-28T23:58:01Z" w:initials="">
     <w:p>
       <w:r>
         <w:rPr>
-          <w:rFonts w:eastAsia="Cambria" w:cstheme="minorBidi" w:eastAsiaTheme="minorHAnsi" w:cs="" w:ascii="Cambria" w:hAnsi="Cambria"/>
+          <w:rFonts w:cs="" w:ascii="Cambria" w:hAnsi="Cambria" w:eastAsia="Cambria"/>
           <w:b w:val="false"/>
           <w:bCs w:val="false"/>
           <w:i w:val="false"/>
@@ -415,11 +686,46 @@
           <w:kern w:val="0"/>
           <w:position w:val="0"/>
           <w:sz w:val="20"/>
+          <w:sz w:val="20"/>
           <w:szCs w:val="24"/>
           <w:u w:val="none"/>
           <w:vertAlign w:val="baseline"/>
           <w:em w:val="none"/>
-          <w:lang w:bidi="ar-SA" w:eastAsia="en-US" w:val="en-US"/>
+          <w:lang w:val="en-US" w:bidi="ar-SA" w:eastAsia="en-US"/>
+        </w:rPr>
+        <w:t>Table Comment #1 in Row 1 Column 1 before end</w:t>
+      </w:r>
+    </w:p>
+  </w:comment>
+  <w:comment w:id="3" w:author="Unknown Author" w:date="2020-10-26T00:29:16Z" w:initials="">
+    <w:p>
+      <w:r>
+        <w:rPr>
+          <w:rFonts w:cs="" w:ascii="Cambria" w:hAnsi="Cambria" w:eastAsia="Cambria"/>
+          <w:b w:val="false"/>
+          <w:bCs w:val="false"/>
+          <w:i w:val="false"/>
+          <w:iCs w:val="false"/>
+          <w:caps w:val="false"/>
+          <w:smallCaps w:val="false"/>
+          <w:strike w:val="false"/>
+          <w:dstrike w:val="false"/>
+          <w:outline w:val="false"/>
+          <w:shadow w:val="false"/>
+          <w:emboss w:val="false"/>
+          <w:imprint w:val="false"/>
+          <w:color w:val="auto"/>
+          <w:spacing w:val="0"/>
+          <w:w w:val="100"/>
+          <w:kern w:val="0"/>
+          <w:position w:val="0"/>
+          <w:sz w:val="20"/>
+          <w:sz w:val="20"/>
+          <w:szCs w:val="24"/>
+          <w:u w:val="none"/>
+          <w:vertAlign w:val="baseline"/>
+          <w:em w:val="none"/>
+          <w:lang w:val="en-US" w:bidi="ar-SA" w:eastAsia="en-US"/>
         </w:rPr>
         <w:t>Comment #3 as random comment in page 2</w:t>
       </w:r>
@@ -1252,6 +1558,15 @@
       <w:sz w:val="12"/>
       <w:szCs w:val="12"/>
     </w:rPr>
+  </w:style>
+  <w:style w:type="paragraph" w:styleId="TableContents">
+    <w:name w:val="Table Contents"/>
+    <w:basedOn w:val="Normal"/>
+    <w:qFormat/>
+    <w:pPr>
+      <w:suppressLineNumbers/>
+    </w:pPr>
+    <w:rPr/>
   </w:style>
   <w:style w:type="table" w:default="1" w:styleId="Table">
     <w:name w:val="Table"/>

</xml_diff>